<commit_message>
Cambios en el word
Cambios en el word
</commit_message>
<xml_diff>
--- a/TFG.docx
+++ b/TFG.docx
@@ -120,7 +120,7 @@
           <w:u w:val="single"/>
         </w:rPr>
       </w:pPr>
-      <w:bookmarkStart w:id="1" w:name="_Toc168330831"/>
+      <w:bookmarkStart w:id="1" w:name="_Toc168418498"/>
       <w:r>
         <w:rPr>
           <w:b/>
@@ -359,7 +359,7 @@
           <w:lang w:val="en-US"/>
         </w:rPr>
       </w:pPr>
-      <w:bookmarkStart w:id="2" w:name="_Toc168330832"/>
+      <w:bookmarkStart w:id="2" w:name="_Toc168418499"/>
       <w:r>
         <w:rPr>
           <w:b/>
@@ -531,14 +531,6 @@
         </w:rPr>
         <w:br w:type="page"/>
       </w:r>
-    </w:p>
-    <w:p>
-      <w:pPr>
-        <w:jc w:val="both"/>
-        <w:rPr>
-          <w:lang w:val="en-US"/>
-        </w:rPr>
-      </w:pPr>
     </w:p>
     <w:sdt>
       <w:sdtPr>
@@ -627,7 +619,7 @@
             </w:rPr>
             <w:fldChar w:fldCharType="separate"/>
           </w:r>
-          <w:hyperlink w:anchor="_Toc168330831" w:history="1">
+          <w:hyperlink w:anchor="_Toc168418498" w:history="1">
             <w:r>
               <w:rPr>
                 <w:rStyle w:val="Hipervnculo"/>
@@ -656,7 +648,7 @@
                 <w:noProof/>
                 <w:webHidden/>
               </w:rPr>
-              <w:instrText xml:space="preserve"> PAGEREF _Toc168330831 \h </w:instrText>
+              <w:instrText xml:space="preserve"> PAGEREF _Toc168418498 \h </w:instrText>
             </w:r>
             <w:r>
               <w:rPr>
@@ -702,7 +694,7 @@
               <w14:ligatures w14:val="standardContextual"/>
             </w:rPr>
           </w:pPr>
-          <w:hyperlink w:anchor="_Toc168330832" w:history="1">
+          <w:hyperlink w:anchor="_Toc168418499" w:history="1">
             <w:r>
               <w:rPr>
                 <w:rStyle w:val="Hipervnculo"/>
@@ -732,7 +724,7 @@
                 <w:noProof/>
                 <w:webHidden/>
               </w:rPr>
-              <w:instrText xml:space="preserve"> PAGEREF _Toc168330832 \h </w:instrText>
+              <w:instrText xml:space="preserve"> PAGEREF _Toc168418499 \h </w:instrText>
             </w:r>
             <w:r>
               <w:rPr>
@@ -778,7 +770,7 @@
               <w14:ligatures w14:val="standardContextual"/>
             </w:rPr>
           </w:pPr>
-          <w:hyperlink w:anchor="_Toc168330833" w:history="1">
+          <w:hyperlink w:anchor="_Toc168418500" w:history="1">
             <w:r>
               <w:rPr>
                 <w:rStyle w:val="Hipervnculo"/>
@@ -807,7 +799,7 @@
                 <w:noProof/>
                 <w:webHidden/>
               </w:rPr>
-              <w:instrText xml:space="preserve"> PAGEREF _Toc168330833 \h </w:instrText>
+              <w:instrText xml:space="preserve"> PAGEREF _Toc168418500 \h </w:instrText>
             </w:r>
             <w:r>
               <w:rPr>
@@ -850,7 +842,7 @@
               <w:lang w:eastAsia="es-ES"/>
             </w:rPr>
           </w:pPr>
-          <w:hyperlink w:anchor="_Toc168330834" w:history="1">
+          <w:hyperlink w:anchor="_Toc168418501" w:history="1">
             <w:r>
               <w:rPr>
                 <w:rStyle w:val="Hipervnculo"/>
@@ -879,7 +871,7 @@
                 <w:noProof/>
                 <w:webHidden/>
               </w:rPr>
-              <w:instrText xml:space="preserve"> PAGEREF _Toc168330834 \h </w:instrText>
+              <w:instrText xml:space="preserve"> PAGEREF _Toc168418501 \h </w:instrText>
             </w:r>
             <w:r>
               <w:rPr>
@@ -922,7 +914,7 @@
               <w:lang w:eastAsia="es-ES"/>
             </w:rPr>
           </w:pPr>
-          <w:hyperlink w:anchor="_Toc168330835" w:history="1">
+          <w:hyperlink w:anchor="_Toc168418502" w:history="1">
             <w:r>
               <w:rPr>
                 <w:rStyle w:val="Hipervnculo"/>
@@ -951,7 +943,7 @@
                 <w:noProof/>
                 <w:webHidden/>
               </w:rPr>
-              <w:instrText xml:space="preserve"> PAGEREF _Toc168330835 \h </w:instrText>
+              <w:instrText xml:space="preserve"> PAGEREF _Toc168418502 \h </w:instrText>
             </w:r>
             <w:r>
               <w:rPr>
@@ -994,7 +986,7 @@
               <w:lang w:eastAsia="es-ES"/>
             </w:rPr>
           </w:pPr>
-          <w:hyperlink w:anchor="_Toc168330836" w:history="1">
+          <w:hyperlink w:anchor="_Toc168418503" w:history="1">
             <w:r>
               <w:rPr>
                 <w:rStyle w:val="Hipervnculo"/>
@@ -1023,7 +1015,7 @@
                 <w:noProof/>
                 <w:webHidden/>
               </w:rPr>
-              <w:instrText xml:space="preserve"> PAGEREF _Toc168330836 \h </w:instrText>
+              <w:instrText xml:space="preserve"> PAGEREF _Toc168418503 \h </w:instrText>
             </w:r>
             <w:r>
               <w:rPr>
@@ -1069,7 +1061,7 @@
               <w14:ligatures w14:val="standardContextual"/>
             </w:rPr>
           </w:pPr>
-          <w:hyperlink w:anchor="_Toc168330837" w:history="1">
+          <w:hyperlink w:anchor="_Toc168418504" w:history="1">
             <w:r>
               <w:rPr>
                 <w:rStyle w:val="Hipervnculo"/>
@@ -1098,7 +1090,7 @@
                 <w:noProof/>
                 <w:webHidden/>
               </w:rPr>
-              <w:instrText xml:space="preserve"> PAGEREF _Toc168330837 \h </w:instrText>
+              <w:instrText xml:space="preserve"> PAGEREF _Toc168418504 \h </w:instrText>
             </w:r>
             <w:r>
               <w:rPr>
@@ -1141,7 +1133,7 @@
               <w:lang w:eastAsia="es-ES"/>
             </w:rPr>
           </w:pPr>
-          <w:hyperlink w:anchor="_Toc168330838" w:history="1">
+          <w:hyperlink w:anchor="_Toc168418505" w:history="1">
             <w:r>
               <w:rPr>
                 <w:rStyle w:val="Hipervnculo"/>
@@ -1170,7 +1162,7 @@
                 <w:noProof/>
                 <w:webHidden/>
               </w:rPr>
-              <w:instrText xml:space="preserve"> PAGEREF _Toc168330838 \h </w:instrText>
+              <w:instrText xml:space="preserve"> PAGEREF _Toc168418505 \h </w:instrText>
             </w:r>
             <w:r>
               <w:rPr>
@@ -1213,7 +1205,7 @@
               <w:lang w:eastAsia="es-ES"/>
             </w:rPr>
           </w:pPr>
-          <w:hyperlink w:anchor="_Toc168330839" w:history="1">
+          <w:hyperlink w:anchor="_Toc168418506" w:history="1">
             <w:r>
               <w:rPr>
                 <w:rStyle w:val="Hipervnculo"/>
@@ -1242,7 +1234,7 @@
                 <w:noProof/>
                 <w:webHidden/>
               </w:rPr>
-              <w:instrText xml:space="preserve"> PAGEREF _Toc168330839 \h </w:instrText>
+              <w:instrText xml:space="preserve"> PAGEREF _Toc168418506 \h </w:instrText>
             </w:r>
             <w:r>
               <w:rPr>
@@ -1285,7 +1277,7 @@
               <w:lang w:eastAsia="es-ES"/>
             </w:rPr>
           </w:pPr>
-          <w:hyperlink w:anchor="_Toc168330840" w:history="1">
+          <w:hyperlink w:anchor="_Toc168418507" w:history="1">
             <w:r>
               <w:rPr>
                 <w:rStyle w:val="Hipervnculo"/>
@@ -1314,7 +1306,7 @@
                 <w:noProof/>
                 <w:webHidden/>
               </w:rPr>
-              <w:instrText xml:space="preserve"> PAGEREF _Toc168330840 \h </w:instrText>
+              <w:instrText xml:space="preserve"> PAGEREF _Toc168418507 \h </w:instrText>
             </w:r>
             <w:r>
               <w:rPr>
@@ -1357,7 +1349,7 @@
               <w:lang w:eastAsia="es-ES"/>
             </w:rPr>
           </w:pPr>
-          <w:hyperlink w:anchor="_Toc168330841" w:history="1">
+          <w:hyperlink w:anchor="_Toc168418508" w:history="1">
             <w:r>
               <w:rPr>
                 <w:rStyle w:val="Hipervnculo"/>
@@ -1386,7 +1378,7 @@
                 <w:noProof/>
                 <w:webHidden/>
               </w:rPr>
-              <w:instrText xml:space="preserve"> PAGEREF _Toc168330841 \h </w:instrText>
+              <w:instrText xml:space="preserve"> PAGEREF _Toc168418508 \h </w:instrText>
             </w:r>
             <w:r>
               <w:rPr>
@@ -1429,7 +1421,7 @@
               <w:lang w:eastAsia="es-ES"/>
             </w:rPr>
           </w:pPr>
-          <w:hyperlink w:anchor="_Toc168330842" w:history="1">
+          <w:hyperlink w:anchor="_Toc168418509" w:history="1">
             <w:r>
               <w:rPr>
                 <w:rStyle w:val="Hipervnculo"/>
@@ -1458,7 +1450,7 @@
                 <w:noProof/>
                 <w:webHidden/>
               </w:rPr>
-              <w:instrText xml:space="preserve"> PAGEREF _Toc168330842 \h </w:instrText>
+              <w:instrText xml:space="preserve"> PAGEREF _Toc168418509 \h </w:instrText>
             </w:r>
             <w:r>
               <w:rPr>
@@ -1479,6 +1471,78 @@
                 <w:webHidden/>
               </w:rPr>
               <w:t>19</w:t>
+            </w:r>
+            <w:r>
+              <w:rPr>
+                <w:noProof/>
+                <w:webHidden/>
+              </w:rPr>
+              <w:fldChar w:fldCharType="end"/>
+            </w:r>
+          </w:hyperlink>
+        </w:p>
+        <w:p>
+          <w:pPr>
+            <w:pStyle w:val="TDC3"/>
+            <w:tabs>
+              <w:tab w:val="right" w:leader="dot" w:pos="8494"/>
+            </w:tabs>
+            <w:rPr>
+              <w:rFonts w:eastAsiaTheme="minorEastAsia"/>
+              <w:noProof/>
+              <w:lang w:eastAsia="es-ES"/>
+            </w:rPr>
+          </w:pPr>
+          <w:hyperlink w:anchor="_Toc168418510" w:history="1">
+            <w:r>
+              <w:rPr>
+                <w:rStyle w:val="Hipervnculo"/>
+                <w:b/>
+                <w:bCs/>
+                <w:noProof/>
+              </w:rPr>
+              <w:t>Versiones de las herramientas utilizadas</w:t>
+            </w:r>
+            <w:r>
+              <w:rPr>
+                <w:noProof/>
+                <w:webHidden/>
+              </w:rPr>
+              <w:tab/>
+            </w:r>
+            <w:r>
+              <w:rPr>
+                <w:noProof/>
+                <w:webHidden/>
+              </w:rPr>
+              <w:fldChar w:fldCharType="begin"/>
+            </w:r>
+            <w:r>
+              <w:rPr>
+                <w:noProof/>
+                <w:webHidden/>
+              </w:rPr>
+              <w:instrText xml:space="preserve"> PAGEREF _Toc168418510 \h </w:instrText>
+            </w:r>
+            <w:r>
+              <w:rPr>
+                <w:noProof/>
+                <w:webHidden/>
+              </w:rPr>
+            </w:r>
+            <w:r>
+              <w:rPr>
+                <w:noProof/>
+                <w:webHidden/>
+              </w:rPr>
+              <w:fldChar w:fldCharType="separate"/>
+            </w:r>
+            <w:r>
+              <w:rPr>
+                <w:noProof/>
+                <w:webHidden/>
+              </w:rPr>
+              <w:t>20</w:t>
             </w:r>
             <w:r>
               <w:rPr>
@@ -1501,7 +1565,7 @@
               <w:lang w:eastAsia="es-ES"/>
             </w:rPr>
           </w:pPr>
-          <w:hyperlink w:anchor="_Toc168330843" w:history="1">
+          <w:hyperlink w:anchor="_Toc168418511" w:history="1">
             <w:r>
               <w:rPr>
                 <w:rStyle w:val="Hipervnculo"/>
@@ -1530,7 +1594,7 @@
                 <w:noProof/>
                 <w:webHidden/>
               </w:rPr>
-              <w:instrText xml:space="preserve"> PAGEREF _Toc168330843 \h </w:instrText>
+              <w:instrText xml:space="preserve"> PAGEREF _Toc168418511 \h </w:instrText>
             </w:r>
             <w:r>
               <w:rPr>
@@ -1576,7 +1640,7 @@
               <w14:ligatures w14:val="standardContextual"/>
             </w:rPr>
           </w:pPr>
-          <w:hyperlink w:anchor="_Toc168330844" w:history="1">
+          <w:hyperlink w:anchor="_Toc168418512" w:history="1">
             <w:r>
               <w:rPr>
                 <w:rStyle w:val="Hipervnculo"/>
@@ -1605,7 +1669,7 @@
                 <w:noProof/>
                 <w:webHidden/>
               </w:rPr>
-              <w:instrText xml:space="preserve"> PAGEREF _Toc168330844 \h </w:instrText>
+              <w:instrText xml:space="preserve"> PAGEREF _Toc168418512 \h </w:instrText>
             </w:r>
             <w:r>
               <w:rPr>
@@ -1648,7 +1712,7 @@
               <w:lang w:eastAsia="es-ES"/>
             </w:rPr>
           </w:pPr>
-          <w:hyperlink w:anchor="_Toc168330845" w:history="1">
+          <w:hyperlink w:anchor="_Toc168418513" w:history="1">
             <w:r>
               <w:rPr>
                 <w:rStyle w:val="Hipervnculo"/>
@@ -1677,7 +1741,7 @@
                 <w:noProof/>
                 <w:webHidden/>
               </w:rPr>
-              <w:instrText xml:space="preserve"> PAGEREF _Toc168330845 \h </w:instrText>
+              <w:instrText xml:space="preserve"> PAGEREF _Toc168418513 \h </w:instrText>
             </w:r>
             <w:r>
               <w:rPr>
@@ -1720,7 +1784,7 @@
               <w:lang w:eastAsia="es-ES"/>
             </w:rPr>
           </w:pPr>
-          <w:hyperlink w:anchor="_Toc168330846" w:history="1">
+          <w:hyperlink w:anchor="_Toc168418514" w:history="1">
             <w:r>
               <w:rPr>
                 <w:rStyle w:val="Hipervnculo"/>
@@ -1749,7 +1813,7 @@
                 <w:noProof/>
                 <w:webHidden/>
               </w:rPr>
-              <w:instrText xml:space="preserve"> PAGEREF _Toc168330846 \h </w:instrText>
+              <w:instrText xml:space="preserve"> PAGEREF _Toc168418514 \h </w:instrText>
             </w:r>
             <w:r>
               <w:rPr>
@@ -1770,6 +1834,78 @@
                 <w:webHidden/>
               </w:rPr>
               <w:t>22</w:t>
+            </w:r>
+            <w:r>
+              <w:rPr>
+                <w:noProof/>
+                <w:webHidden/>
+              </w:rPr>
+              <w:fldChar w:fldCharType="end"/>
+            </w:r>
+          </w:hyperlink>
+        </w:p>
+        <w:p>
+          <w:pPr>
+            <w:pStyle w:val="TDC3"/>
+            <w:tabs>
+              <w:tab w:val="right" w:leader="dot" w:pos="8494"/>
+            </w:tabs>
+            <w:rPr>
+              <w:rFonts w:eastAsiaTheme="minorEastAsia"/>
+              <w:noProof/>
+              <w:lang w:eastAsia="es-ES"/>
+            </w:rPr>
+          </w:pPr>
+          <w:hyperlink w:anchor="_Toc168418515" w:history="1">
+            <w:r>
+              <w:rPr>
+                <w:rStyle w:val="Hipervnculo"/>
+                <w:b/>
+                <w:bCs/>
+                <w:noProof/>
+              </w:rPr>
+              <w:t>Estructura de los datos</w:t>
+            </w:r>
+            <w:r>
+              <w:rPr>
+                <w:noProof/>
+                <w:webHidden/>
+              </w:rPr>
+              <w:tab/>
+            </w:r>
+            <w:r>
+              <w:rPr>
+                <w:noProof/>
+                <w:webHidden/>
+              </w:rPr>
+              <w:fldChar w:fldCharType="begin"/>
+            </w:r>
+            <w:r>
+              <w:rPr>
+                <w:noProof/>
+                <w:webHidden/>
+              </w:rPr>
+              <w:instrText xml:space="preserve"> PAGEREF _Toc168418515 \h </w:instrText>
+            </w:r>
+            <w:r>
+              <w:rPr>
+                <w:noProof/>
+                <w:webHidden/>
+              </w:rPr>
+            </w:r>
+            <w:r>
+              <w:rPr>
+                <w:noProof/>
+                <w:webHidden/>
+              </w:rPr>
+              <w:fldChar w:fldCharType="separate"/>
+            </w:r>
+            <w:r>
+              <w:rPr>
+                <w:noProof/>
+                <w:webHidden/>
+              </w:rPr>
+              <w:t>23</w:t>
             </w:r>
             <w:r>
               <w:rPr>
@@ -1792,7 +1928,7 @@
               <w:lang w:eastAsia="es-ES"/>
             </w:rPr>
           </w:pPr>
-          <w:hyperlink w:anchor="_Toc168330847" w:history="1">
+          <w:hyperlink w:anchor="_Toc168418516" w:history="1">
             <w:r>
               <w:rPr>
                 <w:rStyle w:val="Hipervnculo"/>
@@ -1800,7 +1936,7 @@
                 <w:bCs/>
                 <w:noProof/>
               </w:rPr>
-              <w:t>Estructura de los datos</w:t>
+              <w:t>Diseño</w:t>
             </w:r>
             <w:r>
               <w:rPr>
@@ -1821,7 +1957,7 @@
                 <w:noProof/>
                 <w:webHidden/>
               </w:rPr>
-              <w:instrText xml:space="preserve"> PAGEREF _Toc168330847 \h </w:instrText>
+              <w:instrText xml:space="preserve"> PAGEREF _Toc168418516 \h </w:instrText>
             </w:r>
             <w:r>
               <w:rPr>
@@ -1841,7 +1977,223 @@
                 <w:noProof/>
                 <w:webHidden/>
               </w:rPr>
-              <w:t>23</w:t>
+              <w:t>25</w:t>
+            </w:r>
+            <w:r>
+              <w:rPr>
+                <w:noProof/>
+                <w:webHidden/>
+              </w:rPr>
+              <w:fldChar w:fldCharType="end"/>
+            </w:r>
+          </w:hyperlink>
+        </w:p>
+        <w:p>
+          <w:pPr>
+            <w:pStyle w:val="TDC3"/>
+            <w:tabs>
+              <w:tab w:val="right" w:leader="dot" w:pos="8494"/>
+            </w:tabs>
+            <w:rPr>
+              <w:rFonts w:eastAsiaTheme="minorEastAsia"/>
+              <w:noProof/>
+              <w:lang w:eastAsia="es-ES"/>
+            </w:rPr>
+          </w:pPr>
+          <w:hyperlink w:anchor="_Toc168418517" w:history="1">
+            <w:r>
+              <w:rPr>
+                <w:rStyle w:val="Hipervnculo"/>
+                <w:b/>
+                <w:bCs/>
+                <w:noProof/>
+              </w:rPr>
+              <w:t>Data Warehouse</w:t>
+            </w:r>
+            <w:r>
+              <w:rPr>
+                <w:noProof/>
+                <w:webHidden/>
+              </w:rPr>
+              <w:tab/>
+            </w:r>
+            <w:r>
+              <w:rPr>
+                <w:noProof/>
+                <w:webHidden/>
+              </w:rPr>
+              <w:fldChar w:fldCharType="begin"/>
+            </w:r>
+            <w:r>
+              <w:rPr>
+                <w:noProof/>
+                <w:webHidden/>
+              </w:rPr>
+              <w:instrText xml:space="preserve"> PAGEREF _Toc168418517 \h </w:instrText>
+            </w:r>
+            <w:r>
+              <w:rPr>
+                <w:noProof/>
+                <w:webHidden/>
+              </w:rPr>
+            </w:r>
+            <w:r>
+              <w:rPr>
+                <w:noProof/>
+                <w:webHidden/>
+              </w:rPr>
+              <w:fldChar w:fldCharType="separate"/>
+            </w:r>
+            <w:r>
+              <w:rPr>
+                <w:noProof/>
+                <w:webHidden/>
+              </w:rPr>
+              <w:t>25</w:t>
+            </w:r>
+            <w:r>
+              <w:rPr>
+                <w:noProof/>
+                <w:webHidden/>
+              </w:rPr>
+              <w:fldChar w:fldCharType="end"/>
+            </w:r>
+          </w:hyperlink>
+        </w:p>
+        <w:p>
+          <w:pPr>
+            <w:pStyle w:val="TDC3"/>
+            <w:tabs>
+              <w:tab w:val="right" w:leader="dot" w:pos="8494"/>
+            </w:tabs>
+            <w:rPr>
+              <w:rFonts w:eastAsiaTheme="minorEastAsia"/>
+              <w:noProof/>
+              <w:lang w:eastAsia="es-ES"/>
+            </w:rPr>
+          </w:pPr>
+          <w:hyperlink w:anchor="_Toc168418518" w:history="1">
+            <w:r>
+              <w:rPr>
+                <w:rStyle w:val="Hipervnculo"/>
+                <w:b/>
+                <w:bCs/>
+                <w:noProof/>
+              </w:rPr>
+              <w:t>Apartado Económico</w:t>
+            </w:r>
+            <w:r>
+              <w:rPr>
+                <w:noProof/>
+                <w:webHidden/>
+              </w:rPr>
+              <w:tab/>
+            </w:r>
+            <w:r>
+              <w:rPr>
+                <w:noProof/>
+                <w:webHidden/>
+              </w:rPr>
+              <w:fldChar w:fldCharType="begin"/>
+            </w:r>
+            <w:r>
+              <w:rPr>
+                <w:noProof/>
+                <w:webHidden/>
+              </w:rPr>
+              <w:instrText xml:space="preserve"> PAGEREF _Toc168418518 \h </w:instrText>
+            </w:r>
+            <w:r>
+              <w:rPr>
+                <w:noProof/>
+                <w:webHidden/>
+              </w:rPr>
+            </w:r>
+            <w:r>
+              <w:rPr>
+                <w:noProof/>
+                <w:webHidden/>
+              </w:rPr>
+              <w:fldChar w:fldCharType="separate"/>
+            </w:r>
+            <w:r>
+              <w:rPr>
+                <w:noProof/>
+                <w:webHidden/>
+              </w:rPr>
+              <w:t>29</w:t>
+            </w:r>
+            <w:r>
+              <w:rPr>
+                <w:noProof/>
+                <w:webHidden/>
+              </w:rPr>
+              <w:fldChar w:fldCharType="end"/>
+            </w:r>
+          </w:hyperlink>
+        </w:p>
+        <w:p>
+          <w:pPr>
+            <w:pStyle w:val="TDC3"/>
+            <w:tabs>
+              <w:tab w:val="right" w:leader="dot" w:pos="8494"/>
+            </w:tabs>
+            <w:rPr>
+              <w:rFonts w:eastAsiaTheme="minorEastAsia"/>
+              <w:noProof/>
+              <w:lang w:eastAsia="es-ES"/>
+            </w:rPr>
+          </w:pPr>
+          <w:hyperlink w:anchor="_Toc168418519" w:history="1">
+            <w:r>
+              <w:rPr>
+                <w:rStyle w:val="Hipervnculo"/>
+                <w:b/>
+                <w:bCs/>
+                <w:noProof/>
+              </w:rPr>
+              <w:t>Apartado Profesorado</w:t>
+            </w:r>
+            <w:r>
+              <w:rPr>
+                <w:noProof/>
+                <w:webHidden/>
+              </w:rPr>
+              <w:tab/>
+            </w:r>
+            <w:r>
+              <w:rPr>
+                <w:noProof/>
+                <w:webHidden/>
+              </w:rPr>
+              <w:fldChar w:fldCharType="begin"/>
+            </w:r>
+            <w:r>
+              <w:rPr>
+                <w:noProof/>
+                <w:webHidden/>
+              </w:rPr>
+              <w:instrText xml:space="preserve"> PAGEREF _Toc168418519 \h </w:instrText>
+            </w:r>
+            <w:r>
+              <w:rPr>
+                <w:noProof/>
+                <w:webHidden/>
+              </w:rPr>
+            </w:r>
+            <w:r>
+              <w:rPr>
+                <w:noProof/>
+                <w:webHidden/>
+              </w:rPr>
+              <w:fldChar w:fldCharType="separate"/>
+            </w:r>
+            <w:r>
+              <w:rPr>
+                <w:noProof/>
+                <w:webHidden/>
+              </w:rPr>
+              <w:t>32</w:t>
             </w:r>
             <w:r>
               <w:rPr>
@@ -1864,7 +2216,7 @@
               <w:lang w:eastAsia="es-ES"/>
             </w:rPr>
           </w:pPr>
-          <w:hyperlink w:anchor="_Toc168330848" w:history="1">
+          <w:hyperlink w:anchor="_Toc168418520" w:history="1">
             <w:r>
               <w:rPr>
                 <w:rStyle w:val="Hipervnculo"/>
@@ -1872,7 +2224,7 @@
                 <w:bCs/>
                 <w:noProof/>
               </w:rPr>
-              <w:t>Diseño</w:t>
+              <w:t>Implementación</w:t>
             </w:r>
             <w:r>
               <w:rPr>
@@ -1893,7 +2245,7 @@
                 <w:noProof/>
                 <w:webHidden/>
               </w:rPr>
-              <w:instrText xml:space="preserve"> PAGEREF _Toc168330848 \h </w:instrText>
+              <w:instrText xml:space="preserve"> PAGEREF _Toc168418520 \h </w:instrText>
             </w:r>
             <w:r>
               <w:rPr>
@@ -1913,7 +2265,7 @@
                 <w:noProof/>
                 <w:webHidden/>
               </w:rPr>
-              <w:t>25</w:t>
+              <w:t>36</w:t>
             </w:r>
             <w:r>
               <w:rPr>
@@ -1936,7 +2288,7 @@
               <w:lang w:eastAsia="es-ES"/>
             </w:rPr>
           </w:pPr>
-          <w:hyperlink w:anchor="_Toc168330849" w:history="1">
+          <w:hyperlink w:anchor="_Toc168418521" w:history="1">
             <w:r>
               <w:rPr>
                 <w:rStyle w:val="Hipervnculo"/>
@@ -1944,7 +2296,7 @@
                 <w:bCs/>
                 <w:noProof/>
               </w:rPr>
-              <w:t>Data Warehouse</w:t>
+              <w:t>ETL</w:t>
             </w:r>
             <w:r>
               <w:rPr>
@@ -1965,7 +2317,7 @@
                 <w:noProof/>
                 <w:webHidden/>
               </w:rPr>
-              <w:instrText xml:space="preserve"> PAGEREF _Toc168330849 \h </w:instrText>
+              <w:instrText xml:space="preserve"> PAGEREF _Toc168418521 \h </w:instrText>
             </w:r>
             <w:r>
               <w:rPr>
@@ -1985,7 +2337,7 @@
                 <w:noProof/>
                 <w:webHidden/>
               </w:rPr>
-              <w:t>25</w:t>
+              <w:t>37</w:t>
             </w:r>
             <w:r>
               <w:rPr>
@@ -2008,7 +2360,7 @@
               <w:lang w:eastAsia="es-ES"/>
             </w:rPr>
           </w:pPr>
-          <w:hyperlink w:anchor="_Toc168330850" w:history="1">
+          <w:hyperlink w:anchor="_Toc168418522" w:history="1">
             <w:r>
               <w:rPr>
                 <w:rStyle w:val="Hipervnculo"/>
@@ -2016,7 +2368,7 @@
                 <w:bCs/>
                 <w:noProof/>
               </w:rPr>
-              <w:t>Apartado Económico</w:t>
+              <w:t>BBDD</w:t>
             </w:r>
             <w:r>
               <w:rPr>
@@ -2037,7 +2389,7 @@
                 <w:noProof/>
                 <w:webHidden/>
               </w:rPr>
-              <w:instrText xml:space="preserve"> PAGEREF _Toc168330850 \h </w:instrText>
+              <w:instrText xml:space="preserve"> PAGEREF _Toc168418522 \h </w:instrText>
             </w:r>
             <w:r>
               <w:rPr>
@@ -2057,7 +2409,7 @@
                 <w:noProof/>
                 <w:webHidden/>
               </w:rPr>
-              <w:t>29</w:t>
+              <w:t>54</w:t>
             </w:r>
             <w:r>
               <w:rPr>
@@ -2080,7 +2432,7 @@
               <w:lang w:eastAsia="es-ES"/>
             </w:rPr>
           </w:pPr>
-          <w:hyperlink w:anchor="_Toc168330851" w:history="1">
+          <w:hyperlink w:anchor="_Toc168418523" w:history="1">
             <w:r>
               <w:rPr>
                 <w:rStyle w:val="Hipervnculo"/>
@@ -2088,7 +2440,7 @@
                 <w:bCs/>
                 <w:noProof/>
               </w:rPr>
-              <w:t>Apartado Profesorado</w:t>
+              <w:t>Cuadro de mando</w:t>
             </w:r>
             <w:r>
               <w:rPr>
@@ -2109,7 +2461,7 @@
                 <w:noProof/>
                 <w:webHidden/>
               </w:rPr>
-              <w:instrText xml:space="preserve"> PAGEREF _Toc168330851 \h </w:instrText>
+              <w:instrText xml:space="preserve"> PAGEREF _Toc168418523 \h </w:instrText>
             </w:r>
             <w:r>
               <w:rPr>
@@ -2129,7 +2481,7 @@
                 <w:noProof/>
                 <w:webHidden/>
               </w:rPr>
-              <w:t>32</w:t>
+              <w:t>55</w:t>
             </w:r>
             <w:r>
               <w:rPr>
@@ -2155,7 +2507,7 @@
               <w14:ligatures w14:val="standardContextual"/>
             </w:rPr>
           </w:pPr>
-          <w:hyperlink w:anchor="_Toc168330852" w:history="1">
+          <w:hyperlink w:anchor="_Toc168418524" w:history="1">
             <w:r>
               <w:rPr>
                 <w:rStyle w:val="Hipervnculo"/>
@@ -2163,7 +2515,7 @@
                 <w:bCs/>
                 <w:noProof/>
               </w:rPr>
-              <w:t>Implementación</w:t>
+              <w:t>RESULTADOS</w:t>
             </w:r>
             <w:r>
               <w:rPr>
@@ -2184,7 +2536,7 @@
                 <w:noProof/>
                 <w:webHidden/>
               </w:rPr>
-              <w:instrText xml:space="preserve"> PAGEREF _Toc168330852 \h </w:instrText>
+              <w:instrText xml:space="preserve"> PAGEREF _Toc168418524 \h </w:instrText>
             </w:r>
             <w:r>
               <w:rPr>
@@ -2204,223 +2556,7 @@
                 <w:noProof/>
                 <w:webHidden/>
               </w:rPr>
-              <w:t>36</w:t>
-            </w:r>
-            <w:r>
-              <w:rPr>
-                <w:noProof/>
-                <w:webHidden/>
-              </w:rPr>
-              <w:fldChar w:fldCharType="end"/>
-            </w:r>
-          </w:hyperlink>
-        </w:p>
-        <w:p>
-          <w:pPr>
-            <w:pStyle w:val="TDC2"/>
-            <w:tabs>
-              <w:tab w:val="right" w:leader="dot" w:pos="8494"/>
-            </w:tabs>
-            <w:rPr>
-              <w:rFonts w:eastAsiaTheme="minorEastAsia"/>
-              <w:noProof/>
-              <w:lang w:eastAsia="es-ES"/>
-            </w:rPr>
-          </w:pPr>
-          <w:hyperlink w:anchor="_Toc168330853" w:history="1">
-            <w:r>
-              <w:rPr>
-                <w:rStyle w:val="Hipervnculo"/>
-                <w:b/>
-                <w:bCs/>
-                <w:noProof/>
-              </w:rPr>
-              <w:t>ETL</w:t>
-            </w:r>
-            <w:r>
-              <w:rPr>
-                <w:noProof/>
-                <w:webHidden/>
-              </w:rPr>
-              <w:tab/>
-            </w:r>
-            <w:r>
-              <w:rPr>
-                <w:noProof/>
-                <w:webHidden/>
-              </w:rPr>
-              <w:fldChar w:fldCharType="begin"/>
-            </w:r>
-            <w:r>
-              <w:rPr>
-                <w:noProof/>
-                <w:webHidden/>
-              </w:rPr>
-              <w:instrText xml:space="preserve"> PAGEREF _Toc168330853 \h </w:instrText>
-            </w:r>
-            <w:r>
-              <w:rPr>
-                <w:noProof/>
-                <w:webHidden/>
-              </w:rPr>
-            </w:r>
-            <w:r>
-              <w:rPr>
-                <w:noProof/>
-                <w:webHidden/>
-              </w:rPr>
-              <w:fldChar w:fldCharType="separate"/>
-            </w:r>
-            <w:r>
-              <w:rPr>
-                <w:noProof/>
-                <w:webHidden/>
-              </w:rPr>
-              <w:t>37</w:t>
-            </w:r>
-            <w:r>
-              <w:rPr>
-                <w:noProof/>
-                <w:webHidden/>
-              </w:rPr>
-              <w:fldChar w:fldCharType="end"/>
-            </w:r>
-          </w:hyperlink>
-        </w:p>
-        <w:p>
-          <w:pPr>
-            <w:pStyle w:val="TDC2"/>
-            <w:tabs>
-              <w:tab w:val="right" w:leader="dot" w:pos="8494"/>
-            </w:tabs>
-            <w:rPr>
-              <w:rFonts w:eastAsiaTheme="minorEastAsia"/>
-              <w:noProof/>
-              <w:lang w:eastAsia="es-ES"/>
-            </w:rPr>
-          </w:pPr>
-          <w:hyperlink w:anchor="_Toc168330854" w:history="1">
-            <w:r>
-              <w:rPr>
-                <w:rStyle w:val="Hipervnculo"/>
-                <w:b/>
-                <w:bCs/>
-                <w:noProof/>
-              </w:rPr>
-              <w:t>BBDD</w:t>
-            </w:r>
-            <w:r>
-              <w:rPr>
-                <w:noProof/>
-                <w:webHidden/>
-              </w:rPr>
-              <w:tab/>
-            </w:r>
-            <w:r>
-              <w:rPr>
-                <w:noProof/>
-                <w:webHidden/>
-              </w:rPr>
-              <w:fldChar w:fldCharType="begin"/>
-            </w:r>
-            <w:r>
-              <w:rPr>
-                <w:noProof/>
-                <w:webHidden/>
-              </w:rPr>
-              <w:instrText xml:space="preserve"> PAGEREF _Toc168330854 \h </w:instrText>
-            </w:r>
-            <w:r>
-              <w:rPr>
-                <w:noProof/>
-                <w:webHidden/>
-              </w:rPr>
-            </w:r>
-            <w:r>
-              <w:rPr>
-                <w:noProof/>
-                <w:webHidden/>
-              </w:rPr>
-              <w:fldChar w:fldCharType="separate"/>
-            </w:r>
-            <w:r>
-              <w:rPr>
-                <w:noProof/>
-                <w:webHidden/>
-              </w:rPr>
-              <w:t>54</w:t>
-            </w:r>
-            <w:r>
-              <w:rPr>
-                <w:noProof/>
-                <w:webHidden/>
-              </w:rPr>
-              <w:fldChar w:fldCharType="end"/>
-            </w:r>
-          </w:hyperlink>
-        </w:p>
-        <w:p>
-          <w:pPr>
-            <w:pStyle w:val="TDC2"/>
-            <w:tabs>
-              <w:tab w:val="right" w:leader="dot" w:pos="8494"/>
-            </w:tabs>
-            <w:rPr>
-              <w:rFonts w:eastAsiaTheme="minorEastAsia"/>
-              <w:noProof/>
-              <w:lang w:eastAsia="es-ES"/>
-            </w:rPr>
-          </w:pPr>
-          <w:hyperlink w:anchor="_Toc168330855" w:history="1">
-            <w:r>
-              <w:rPr>
-                <w:rStyle w:val="Hipervnculo"/>
-                <w:b/>
-                <w:bCs/>
-                <w:noProof/>
-              </w:rPr>
-              <w:t>Cuadro de mando</w:t>
-            </w:r>
-            <w:r>
-              <w:rPr>
-                <w:noProof/>
-                <w:webHidden/>
-              </w:rPr>
-              <w:tab/>
-            </w:r>
-            <w:r>
-              <w:rPr>
-                <w:noProof/>
-                <w:webHidden/>
-              </w:rPr>
-              <w:fldChar w:fldCharType="begin"/>
-            </w:r>
-            <w:r>
-              <w:rPr>
-                <w:noProof/>
-                <w:webHidden/>
-              </w:rPr>
-              <w:instrText xml:space="preserve"> PAGEREF _Toc168330855 \h </w:instrText>
-            </w:r>
-            <w:r>
-              <w:rPr>
-                <w:noProof/>
-                <w:webHidden/>
-              </w:rPr>
-            </w:r>
-            <w:r>
-              <w:rPr>
-                <w:noProof/>
-                <w:webHidden/>
-              </w:rPr>
-              <w:fldChar w:fldCharType="separate"/>
-            </w:r>
-            <w:r>
-              <w:rPr>
-                <w:noProof/>
-                <w:webHidden/>
-              </w:rPr>
-              <w:t>55</w:t>
+              <w:t>60</w:t>
             </w:r>
             <w:r>
               <w:rPr>
@@ -2446,7 +2582,7 @@
               <w14:ligatures w14:val="standardContextual"/>
             </w:rPr>
           </w:pPr>
-          <w:hyperlink w:anchor="_Toc168330856" w:history="1">
+          <w:hyperlink w:anchor="_Toc168418525" w:history="1">
             <w:r>
               <w:rPr>
                 <w:rStyle w:val="Hipervnculo"/>
@@ -2454,7 +2590,7 @@
                 <w:bCs/>
                 <w:noProof/>
               </w:rPr>
-              <w:t>RESULTADOS</w:t>
+              <w:t>CONCLUSIONES</w:t>
             </w:r>
             <w:r>
               <w:rPr>
@@ -2475,7 +2611,7 @@
                 <w:noProof/>
                 <w:webHidden/>
               </w:rPr>
-              <w:instrText xml:space="preserve"> PAGEREF _Toc168330856 \h </w:instrText>
+              <w:instrText xml:space="preserve"> PAGEREF _Toc168418525 \h </w:instrText>
             </w:r>
             <w:r>
               <w:rPr>
@@ -2495,7 +2631,7 @@
                 <w:noProof/>
                 <w:webHidden/>
               </w:rPr>
-              <w:t>60</w:t>
+              <w:t>63</w:t>
             </w:r>
             <w:r>
               <w:rPr>
@@ -2508,23 +2644,28 @@
         </w:p>
         <w:p>
           <w:pPr>
-            <w:pStyle w:val="TDC2"/>
+            <w:pStyle w:val="TDC1"/>
             <w:tabs>
               <w:tab w:val="right" w:leader="dot" w:pos="8494"/>
             </w:tabs>
             <w:rPr>
-              <w:rFonts w:eastAsiaTheme="minorEastAsia"/>
+              <w:rFonts w:cstheme="minorBidi"/>
               <w:noProof/>
-              <w:lang w:eastAsia="es-ES"/>
+              <w:kern w:val="2"/>
+              <w:sz w:val="24"/>
+              <w:szCs w:val="24"/>
+              <w14:ligatures w14:val="standardContextual"/>
             </w:rPr>
           </w:pPr>
-          <w:hyperlink w:anchor="_Toc168330857" w:history="1">
+          <w:hyperlink w:anchor="_Toc168418526" w:history="1">
             <w:r>
               <w:rPr>
                 <w:rStyle w:val="Hipervnculo"/>
-                <w:noProof/>
-              </w:rPr>
-              <w:t>CONCLUSIONES</w:t>
+                <w:b/>
+                <w:bCs/>
+                <w:noProof/>
+              </w:rPr>
+              <w:t>BIBLIOGRAFÍA</w:t>
             </w:r>
             <w:r>
               <w:rPr>
@@ -2545,7 +2686,7 @@
                 <w:noProof/>
                 <w:webHidden/>
               </w:rPr>
-              <w:instrText xml:space="preserve"> PAGEREF _Toc168330857 \h </w:instrText>
+              <w:instrText xml:space="preserve"> PAGEREF _Toc168418526 \h </w:instrText>
             </w:r>
             <w:r>
               <w:rPr>
@@ -2565,7 +2706,7 @@
                 <w:noProof/>
                 <w:webHidden/>
               </w:rPr>
-              <w:t>63</w:t>
+              <w:t>65</w:t>
             </w:r>
             <w:r>
               <w:rPr>
@@ -2578,23 +2719,28 @@
         </w:p>
         <w:p>
           <w:pPr>
-            <w:pStyle w:val="TDC2"/>
+            <w:pStyle w:val="TDC1"/>
             <w:tabs>
               <w:tab w:val="right" w:leader="dot" w:pos="8494"/>
             </w:tabs>
             <w:rPr>
-              <w:rFonts w:eastAsiaTheme="minorEastAsia"/>
+              <w:rFonts w:cstheme="minorBidi"/>
               <w:noProof/>
-              <w:lang w:eastAsia="es-ES"/>
+              <w:kern w:val="2"/>
+              <w:sz w:val="24"/>
+              <w:szCs w:val="24"/>
+              <w14:ligatures w14:val="standardContextual"/>
             </w:rPr>
           </w:pPr>
-          <w:hyperlink w:anchor="_Toc168330858" w:history="1">
+          <w:hyperlink w:anchor="_Toc168418527" w:history="1">
             <w:r>
               <w:rPr>
                 <w:rStyle w:val="Hipervnculo"/>
-                <w:noProof/>
-              </w:rPr>
-              <w:t>BIBLIOGRAFÍA</w:t>
+                <w:b/>
+                <w:bCs/>
+                <w:noProof/>
+              </w:rPr>
+              <w:t>ARCHIVOS</w:t>
             </w:r>
             <w:r>
               <w:rPr>
@@ -2615,77 +2761,7 @@
                 <w:noProof/>
                 <w:webHidden/>
               </w:rPr>
-              <w:instrText xml:space="preserve"> PAGEREF _Toc168330858 \h </w:instrText>
-            </w:r>
-            <w:r>
-              <w:rPr>
-                <w:noProof/>
-                <w:webHidden/>
-              </w:rPr>
-            </w:r>
-            <w:r>
-              <w:rPr>
-                <w:noProof/>
-                <w:webHidden/>
-              </w:rPr>
-              <w:fldChar w:fldCharType="separate"/>
-            </w:r>
-            <w:r>
-              <w:rPr>
-                <w:noProof/>
-                <w:webHidden/>
-              </w:rPr>
-              <w:t>65</w:t>
-            </w:r>
-            <w:r>
-              <w:rPr>
-                <w:noProof/>
-                <w:webHidden/>
-              </w:rPr>
-              <w:fldChar w:fldCharType="end"/>
-            </w:r>
-          </w:hyperlink>
-        </w:p>
-        <w:p>
-          <w:pPr>
-            <w:pStyle w:val="TDC2"/>
-            <w:tabs>
-              <w:tab w:val="right" w:leader="dot" w:pos="8494"/>
-            </w:tabs>
-            <w:rPr>
-              <w:rFonts w:eastAsiaTheme="minorEastAsia"/>
-              <w:noProof/>
-              <w:lang w:eastAsia="es-ES"/>
-            </w:rPr>
-          </w:pPr>
-          <w:hyperlink w:anchor="_Toc168330859" w:history="1">
-            <w:r>
-              <w:rPr>
-                <w:rStyle w:val="Hipervnculo"/>
-                <w:noProof/>
-              </w:rPr>
-              <w:t>ARCHIVOS</w:t>
-            </w:r>
-            <w:r>
-              <w:rPr>
-                <w:noProof/>
-                <w:webHidden/>
-              </w:rPr>
-              <w:tab/>
-            </w:r>
-            <w:r>
-              <w:rPr>
-                <w:noProof/>
-                <w:webHidden/>
-              </w:rPr>
-              <w:fldChar w:fldCharType="begin"/>
-            </w:r>
-            <w:r>
-              <w:rPr>
-                <w:noProof/>
-                <w:webHidden/>
-              </w:rPr>
-              <w:instrText xml:space="preserve"> PAGEREF _Toc168330859 \h </w:instrText>
+              <w:instrText xml:space="preserve"> PAGEREF _Toc168418527 \h </w:instrText>
             </w:r>
             <w:r>
               <w:rPr>
@@ -2750,7 +2826,7 @@
           <w:u w:val="single"/>
         </w:rPr>
       </w:pPr>
-      <w:bookmarkStart w:id="3" w:name="_Toc168330833"/>
+      <w:bookmarkStart w:id="3" w:name="_Toc168418500"/>
       <w:r>
         <w:rPr>
           <w:b/>
@@ -2775,7 +2851,7 @@
           <w:szCs w:val="40"/>
         </w:rPr>
       </w:pPr>
-      <w:bookmarkStart w:id="4" w:name="_Toc168330834"/>
+      <w:bookmarkStart w:id="4" w:name="_Toc168418501"/>
       <w:r>
         <w:rPr>
           <w:b/>
@@ -3052,7 +3128,7 @@
           <w:szCs w:val="40"/>
         </w:rPr>
       </w:pPr>
-      <w:bookmarkStart w:id="5" w:name="_Toc168330835"/>
+      <w:bookmarkStart w:id="5" w:name="_Toc168418502"/>
       <w:r>
         <w:rPr>
           <w:b/>
@@ -3112,15 +3188,6 @@
           <w:szCs w:val="28"/>
         </w:rPr>
       </w:pPr>
-    </w:p>
-    <w:p>
-      <w:pPr>
-        <w:jc w:val="both"/>
-        <w:rPr>
-          <w:sz w:val="28"/>
-          <w:szCs w:val="28"/>
-        </w:rPr>
-      </w:pPr>
       <w:r>
         <w:rPr>
           <w:sz w:val="28"/>
@@ -3160,15 +3227,6 @@
           <w:szCs w:val="28"/>
         </w:rPr>
       </w:pPr>
-    </w:p>
-    <w:p>
-      <w:pPr>
-        <w:jc w:val="both"/>
-        <w:rPr>
-          <w:sz w:val="28"/>
-          <w:szCs w:val="28"/>
-        </w:rPr>
-      </w:pPr>
       <w:r>
         <w:rPr>
           <w:sz w:val="28"/>
@@ -3179,27 +3237,41 @@
     </w:p>
     <w:p>
       <w:pPr>
-        <w:jc w:val="both"/>
-        <w:rPr>
-          <w:sz w:val="28"/>
-          <w:szCs w:val="28"/>
-        </w:rPr>
-      </w:pPr>
-    </w:p>
-    <w:p>
-      <w:pPr>
-        <w:jc w:val="both"/>
-        <w:rPr>
-          <w:sz w:val="28"/>
-          <w:szCs w:val="28"/>
-        </w:rPr>
-      </w:pPr>
-      <w:r>
-        <w:rPr>
-          <w:sz w:val="28"/>
-          <w:szCs w:val="28"/>
-        </w:rPr>
-        <w:lastRenderedPageBreak/>
+        <w:rPr>
+          <w:sz w:val="28"/>
+          <w:szCs w:val="28"/>
+        </w:rPr>
+      </w:pPr>
+      <w:r>
+        <w:rPr>
+          <w:sz w:val="28"/>
+          <w:szCs w:val="28"/>
+        </w:rPr>
+        <w:br w:type="page"/>
+      </w:r>
+    </w:p>
+    <w:p>
+      <w:pPr>
+        <w:jc w:val="both"/>
+        <w:rPr>
+          <w:sz w:val="28"/>
+          <w:szCs w:val="28"/>
+        </w:rPr>
+      </w:pPr>
+    </w:p>
+    <w:p>
+      <w:pPr>
+        <w:jc w:val="both"/>
+        <w:rPr>
+          <w:sz w:val="28"/>
+          <w:szCs w:val="28"/>
+        </w:rPr>
+      </w:pPr>
+      <w:r>
+        <w:rPr>
+          <w:sz w:val="28"/>
+          <w:szCs w:val="28"/>
+        </w:rPr>
         <w:t>La implementación del cuadro de mando también considerará la usabilidad y la accesibilidad para los usuarios finales. El objetivo es que los usuarios finales puedan aprovechar al máximo las capacidades del cuadro de mando para mejorar la toma de decisiones y la gestión de los recursos en la escuela.</w:t>
       </w:r>
     </w:p>
@@ -3262,7 +3334,7 @@
           <w:szCs w:val="40"/>
         </w:rPr>
       </w:pPr>
-      <w:bookmarkStart w:id="6" w:name="_Toc168330836"/>
+      <w:bookmarkStart w:id="6" w:name="_Toc168418503"/>
       <w:r>
         <w:rPr>
           <w:b/>
@@ -3452,7 +3524,7 @@
           <w:u w:val="single"/>
         </w:rPr>
       </w:pPr>
-      <w:bookmarkStart w:id="7" w:name="_Toc168330837"/>
+      <w:bookmarkStart w:id="7" w:name="_Toc168418504"/>
       <w:r>
         <w:rPr>
           <w:b/>
@@ -3477,7 +3549,7 @@
           <w:szCs w:val="40"/>
         </w:rPr>
       </w:pPr>
-      <w:bookmarkStart w:id="8" w:name="_Toc168330838"/>
+      <w:bookmarkStart w:id="8" w:name="_Toc168418505"/>
       <w:r>
         <w:rPr>
           <w:b/>
@@ -3794,7 +3866,7 @@
           <w:szCs w:val="40"/>
         </w:rPr>
       </w:pPr>
-      <w:bookmarkStart w:id="9" w:name="_Toc168330839"/>
+      <w:bookmarkStart w:id="9" w:name="_Toc168418506"/>
       <w:r>
         <w:rPr>
           <w:b/>
@@ -3818,7 +3890,7 @@
           <w:szCs w:val="36"/>
         </w:rPr>
       </w:pPr>
-      <w:bookmarkStart w:id="10" w:name="_Toc168330840"/>
+      <w:bookmarkStart w:id="10" w:name="_Toc168418507"/>
       <w:r>
         <w:rPr>
           <w:b/>
@@ -3854,23 +3926,18 @@
     </w:p>
     <w:p>
       <w:pPr>
+        <w:keepNext/>
         <w:jc w:val="center"/>
-        <w:rPr>
-          <w:b/>
-          <w:bCs/>
-          <w:sz w:val="28"/>
-          <w:szCs w:val="28"/>
-        </w:rPr>
       </w:pPr>
       <w:r>
         <w:rPr>
           <w:noProof/>
         </w:rPr>
         <w:drawing>
-          <wp:inline distT="0" distB="0" distL="0" distR="0" wp14:anchorId="2252522F" wp14:editId="19144006">
+          <wp:inline distT="0" distB="0" distL="0" distR="0" wp14:anchorId="2252522F" wp14:editId="466AAFFC">
             <wp:extent cx="3811905" cy="2137410"/>
             <wp:effectExtent l="0" t="0" r="0" b="0"/>
-            <wp:docPr id="108438167" name="Imagen 1" descr="Pentaho – 開源大數據分析平台- 歐立威科技"/>
+            <wp:docPr id="108438167" name="Imagen 1" descr="figura&#10;"/>
             <wp:cNvGraphicFramePr>
               <a:graphicFrameLocks xmlns:a="http://schemas.openxmlformats.org/drawingml/2006/main" noChangeAspect="1"/>
             </wp:cNvGraphicFramePr>
@@ -3878,7 +3945,7 @@
               <a:graphicData uri="http://schemas.openxmlformats.org/drawingml/2006/picture">
                 <pic:pic xmlns:pic="http://schemas.openxmlformats.org/drawingml/2006/picture">
                   <pic:nvPicPr>
-                    <pic:cNvPr id="0" name="Picture 1" descr="Pentaho – 開源大數據分析平台- 歐立威科技"/>
+                    <pic:cNvPr id="108438167" name="Imagen 1" descr="figura&#10;"/>
                     <pic:cNvPicPr>
                       <a:picLocks noChangeAspect="1" noChangeArrowheads="1"/>
                     </pic:cNvPicPr>
@@ -3918,6 +3985,42 @@
     </w:p>
     <w:p>
       <w:pPr>
+        <w:pStyle w:val="Descripcin"/>
+        <w:jc w:val="center"/>
+        <w:rPr>
+          <w:b/>
+          <w:bCs/>
+          <w:sz w:val="28"/>
+          <w:szCs w:val="28"/>
+        </w:rPr>
+      </w:pPr>
+      <w:r>
+        <w:t xml:space="preserve">Ilustración </w:t>
+      </w:r>
+      <w:r>
+        <w:fldChar w:fldCharType="begin"/>
+      </w:r>
+      <w:r>
+        <w:instrText xml:space="preserve"> SEQ Ilustración \* ARABIC </w:instrText>
+      </w:r>
+      <w:r>
+        <w:fldChar w:fldCharType="separate"/>
+      </w:r>
+      <w:r>
+        <w:rPr>
+          <w:noProof/>
+        </w:rPr>
+        <w:t>1</w:t>
+      </w:r>
+      <w:r>
+        <w:fldChar w:fldCharType="end"/>
+      </w:r>
+      <w:r>
+        <w:t>: Logo Pentaho</w:t>
+      </w:r>
+    </w:p>
+    <w:p>
+      <w:pPr>
         <w:jc w:val="both"/>
         <w:rPr>
           <w:b/>
@@ -4563,7 +4666,7 @@
           <w:szCs w:val="36"/>
         </w:rPr>
       </w:pPr>
-      <w:bookmarkStart w:id="11" w:name="_Toc168330841"/>
+      <w:bookmarkStart w:id="11" w:name="_Toc168418508"/>
       <w:proofErr w:type="spellStart"/>
       <w:r>
         <w:rPr>
@@ -5126,7 +5229,7 @@
           <w:szCs w:val="36"/>
         </w:rPr>
       </w:pPr>
-      <w:bookmarkStart w:id="12" w:name="_Toc168330842"/>
+      <w:bookmarkStart w:id="12" w:name="_Toc168418509"/>
       <w:r>
         <w:rPr>
           <w:b/>
@@ -5424,6 +5527,7 @@
           <w:szCs w:val="32"/>
         </w:rPr>
       </w:pPr>
+      <w:bookmarkStart w:id="13" w:name="_Toc168418510"/>
       <w:r>
         <w:rPr>
           <w:b/>
@@ -5434,6 +5538,7 @@
         </w:rPr>
         <w:t>Versiones de las herramientas utilizadas</w:t>
       </w:r>
+      <w:bookmarkEnd w:id="13"/>
     </w:p>
     <w:p>
       <w:pPr>
@@ -5590,7 +5695,7 @@
           <w:szCs w:val="40"/>
         </w:rPr>
       </w:pPr>
-      <w:bookmarkStart w:id="13" w:name="_Toc168330843"/>
+      <w:bookmarkStart w:id="14" w:name="_Toc168418511"/>
       <w:r>
         <w:rPr>
           <w:b/>
@@ -5601,7 +5706,7 @@
         </w:rPr>
         <w:t>Planificación</w:t>
       </w:r>
-      <w:bookmarkEnd w:id="13"/>
+      <w:bookmarkEnd w:id="14"/>
     </w:p>
     <w:p>
       <w:pPr>
@@ -5755,7 +5860,7 @@
           <w:u w:val="single"/>
         </w:rPr>
       </w:pPr>
-      <w:bookmarkStart w:id="14" w:name="_Toc168330844"/>
+      <w:bookmarkStart w:id="15" w:name="_Toc168418512"/>
       <w:r>
         <w:rPr>
           <w:b/>
@@ -5768,7 +5873,7 @@
         <w:lastRenderedPageBreak/>
         <w:t>PROYECTO</w:t>
       </w:r>
-      <w:bookmarkEnd w:id="14"/>
+      <w:bookmarkEnd w:id="15"/>
     </w:p>
     <w:p>
       <w:pPr>
@@ -5781,7 +5886,7 @@
           <w:szCs w:val="40"/>
         </w:rPr>
       </w:pPr>
-      <w:bookmarkStart w:id="15" w:name="_Toc168330845"/>
+      <w:bookmarkStart w:id="16" w:name="_Toc168418513"/>
       <w:r>
         <w:rPr>
           <w:b/>
@@ -5792,7 +5897,7 @@
         </w:rPr>
         <w:t>Análisis</w:t>
       </w:r>
-      <w:bookmarkEnd w:id="15"/>
+      <w:bookmarkEnd w:id="16"/>
     </w:p>
     <w:p>
       <w:pPr>
@@ -5842,7 +5947,7 @@
           <w:szCs w:val="36"/>
         </w:rPr>
       </w:pPr>
-      <w:bookmarkStart w:id="16" w:name="_Toc168330846"/>
+      <w:bookmarkStart w:id="17" w:name="_Toc168418514"/>
       <w:r>
         <w:rPr>
           <w:b/>
@@ -5853,7 +5958,7 @@
         </w:rPr>
         <w:t>Origen de los datos</w:t>
       </w:r>
-      <w:bookmarkEnd w:id="16"/>
+      <w:bookmarkEnd w:id="17"/>
     </w:p>
     <w:p>
       <w:pPr>
@@ -6072,27 +6177,36 @@
     </w:p>
     <w:p>
       <w:pPr>
-        <w:pStyle w:val="Ttulo2"/>
-        <w:rPr>
-          <w:b/>
-          <w:bCs/>
-          <w:color w:val="auto"/>
-          <w:sz w:val="36"/>
-          <w:szCs w:val="36"/>
-        </w:rPr>
-      </w:pPr>
-      <w:bookmarkStart w:id="17" w:name="_Toc168330847"/>
-      <w:r>
-        <w:rPr>
-          <w:b/>
-          <w:bCs/>
-          <w:color w:val="auto"/>
-          <w:sz w:val="36"/>
-          <w:szCs w:val="36"/>
+        <w:jc w:val="both"/>
+        <w:rPr>
+          <w:sz w:val="28"/>
+          <w:szCs w:val="28"/>
+        </w:rPr>
+      </w:pPr>
+    </w:p>
+    <w:p>
+      <w:pPr>
+        <w:pStyle w:val="Ttulo3"/>
+        <w:rPr>
+          <w:b/>
+          <w:bCs/>
+          <w:color w:val="000000" w:themeColor="text1"/>
+          <w:sz w:val="32"/>
+          <w:szCs w:val="32"/>
+        </w:rPr>
+      </w:pPr>
+      <w:bookmarkStart w:id="18" w:name="_Toc168418515"/>
+      <w:r>
+        <w:rPr>
+          <w:b/>
+          <w:bCs/>
+          <w:color w:val="000000" w:themeColor="text1"/>
+          <w:sz w:val="32"/>
+          <w:szCs w:val="32"/>
         </w:rPr>
         <w:t>Estructura de los datos</w:t>
       </w:r>
-      <w:bookmarkEnd w:id="17"/>
+      <w:bookmarkEnd w:id="18"/>
     </w:p>
     <w:p>
       <w:pPr>
@@ -6333,7 +6447,7 @@
           <w:szCs w:val="40"/>
         </w:rPr>
       </w:pPr>
-      <w:bookmarkStart w:id="18" w:name="_Toc168330848"/>
+      <w:bookmarkStart w:id="19" w:name="_Toc168418516"/>
       <w:r>
         <w:rPr>
           <w:b/>
@@ -6344,7 +6458,7 @@
         </w:rPr>
         <w:t>Diseño</w:t>
       </w:r>
-      <w:bookmarkEnd w:id="18"/>
+      <w:bookmarkEnd w:id="19"/>
     </w:p>
     <w:p>
       <w:pPr>
@@ -6415,7 +6529,7 @@
           <w:szCs w:val="36"/>
         </w:rPr>
       </w:pPr>
-      <w:bookmarkStart w:id="19" w:name="_Toc168330849"/>
+      <w:bookmarkStart w:id="20" w:name="_Toc168418517"/>
       <w:r>
         <w:rPr>
           <w:b/>
@@ -6426,7 +6540,7 @@
         </w:rPr>
         <w:t>Data Warehouse</w:t>
       </w:r>
-      <w:bookmarkEnd w:id="19"/>
+      <w:bookmarkEnd w:id="20"/>
     </w:p>
     <w:p>
       <w:pPr>
@@ -7112,7 +7226,7 @@
           <w:szCs w:val="36"/>
         </w:rPr>
       </w:pPr>
-      <w:bookmarkStart w:id="20" w:name="_Toc168330850"/>
+      <w:bookmarkStart w:id="21" w:name="_Toc168418518"/>
       <w:r>
         <w:rPr>
           <w:b/>
@@ -7124,7 +7238,7 @@
         <w:lastRenderedPageBreak/>
         <w:t>Apartado Económico</w:t>
       </w:r>
-      <w:bookmarkEnd w:id="20"/>
+      <w:bookmarkEnd w:id="21"/>
     </w:p>
     <w:p>
       <w:pPr>
@@ -7607,7 +7721,7 @@
           <w:szCs w:val="36"/>
         </w:rPr>
       </w:pPr>
-      <w:bookmarkStart w:id="21" w:name="_Toc168330851"/>
+      <w:bookmarkStart w:id="22" w:name="_Toc168418519"/>
       <w:r>
         <w:rPr>
           <w:b/>
@@ -7618,7 +7732,7 @@
         </w:rPr>
         <w:t>Apartado Profesorado</w:t>
       </w:r>
-      <w:bookmarkEnd w:id="21"/>
+      <w:bookmarkEnd w:id="22"/>
     </w:p>
     <w:p>
       <w:pPr>
@@ -8160,215 +8274,213 @@
     </w:p>
     <w:p>
       <w:pPr>
-        <w:pStyle w:val="Ttulo1"/>
-        <w:rPr>
-          <w:b/>
-          <w:bCs/>
-          <w:color w:val="auto"/>
-          <w:sz w:val="44"/>
-          <w:szCs w:val="44"/>
-          <w:u w:val="single"/>
-        </w:rPr>
-      </w:pPr>
-      <w:bookmarkStart w:id="22" w:name="_Toc168330852"/>
-      <w:r>
-        <w:rPr>
-          <w:b/>
-          <w:bCs/>
-          <w:color w:val="auto"/>
-          <w:sz w:val="44"/>
-          <w:szCs w:val="44"/>
-          <w:u w:val="single"/>
-        </w:rPr>
-        <w:t>Implementación</w:t>
-      </w:r>
-      <w:bookmarkEnd w:id="22"/>
-    </w:p>
-    <w:p/>
-    <w:p>
-      <w:pPr>
-        <w:jc w:val="both"/>
-        <w:rPr>
-          <w:sz w:val="28"/>
-          <w:szCs w:val="28"/>
-        </w:rPr>
-      </w:pPr>
-      <w:r>
-        <w:rPr>
-          <w:sz w:val="28"/>
-          <w:szCs w:val="28"/>
-        </w:rPr>
-        <w:t>Una vez puesto todo lo anterior en contexto comienza la parte de implementación, que como su propio nombre indica se trata de la parte de desarrollo del proyecto en la que se realiza todo lo anteriormente mencionado.</w:t>
-      </w:r>
-    </w:p>
-    <w:p>
-      <w:pPr>
-        <w:jc w:val="both"/>
-        <w:rPr>
-          <w:sz w:val="28"/>
-          <w:szCs w:val="28"/>
-        </w:rPr>
-      </w:pPr>
-    </w:p>
-    <w:p>
-      <w:pPr>
-        <w:jc w:val="both"/>
-        <w:rPr>
-          <w:sz w:val="28"/>
-          <w:szCs w:val="28"/>
-        </w:rPr>
-      </w:pPr>
-      <w:r>
-        <w:rPr>
-          <w:sz w:val="28"/>
-          <w:szCs w:val="28"/>
-        </w:rPr>
-        <w:t xml:space="preserve">Para ello el orden de realización de las diferentes partes será el orden lógico que se tiene que seguir para poder obtener los resultados queridos. Es decir, nuestro objetivo es realizar un panel de mando sobre unos datos que nos llega en formato </w:t>
-      </w:r>
-      <w:r>
-        <w:rPr>
-          <w:sz w:val="28"/>
-          <w:szCs w:val="28"/>
-        </w:rPr>
-        <w:t>PDF</w:t>
-      </w:r>
-      <w:r>
-        <w:rPr>
-          <w:sz w:val="28"/>
-          <w:szCs w:val="28"/>
-        </w:rPr>
-        <w:t xml:space="preserve">. </w:t>
-      </w:r>
-    </w:p>
-    <w:p>
-      <w:pPr>
-        <w:jc w:val="both"/>
-        <w:rPr>
-          <w:sz w:val="28"/>
-          <w:szCs w:val="28"/>
-        </w:rPr>
-      </w:pPr>
-    </w:p>
-    <w:p>
-      <w:pPr>
-        <w:jc w:val="both"/>
-        <w:rPr>
-          <w:sz w:val="28"/>
-          <w:szCs w:val="28"/>
-        </w:rPr>
-      </w:pPr>
-      <w:r>
-        <w:rPr>
-          <w:sz w:val="28"/>
-          <w:szCs w:val="28"/>
-        </w:rPr>
-        <w:t xml:space="preserve">Estos datos fueron pasados a Excel para así poder incorporarlos en Pentaho y que nos resultara más </w:t>
-      </w:r>
-      <w:r>
-        <w:rPr>
-          <w:sz w:val="28"/>
-          <w:szCs w:val="28"/>
-        </w:rPr>
-        <w:t xml:space="preserve">fácil su manejo. </w:t>
-      </w:r>
-    </w:p>
-    <w:p>
-      <w:pPr>
-        <w:jc w:val="both"/>
-        <w:rPr>
-          <w:sz w:val="28"/>
-          <w:szCs w:val="28"/>
-        </w:rPr>
-      </w:pPr>
-    </w:p>
-    <w:p>
-      <w:pPr>
-        <w:jc w:val="both"/>
-        <w:rPr>
-          <w:sz w:val="28"/>
-          <w:szCs w:val="28"/>
-        </w:rPr>
-      </w:pPr>
-      <w:r>
-        <w:rPr>
-          <w:sz w:val="28"/>
-          <w:szCs w:val="28"/>
-        </w:rPr>
-        <w:t xml:space="preserve">Una vez hecho eso pasarán por los procesos de transformación para adaptar los datos a nuestro modelo y para poder acomodarlos se depositarán en una base de datos propia. </w:t>
-      </w:r>
-    </w:p>
-    <w:p>
-      <w:pPr>
-        <w:jc w:val="both"/>
-        <w:rPr>
-          <w:sz w:val="28"/>
-          <w:szCs w:val="28"/>
-        </w:rPr>
-      </w:pPr>
-    </w:p>
-    <w:p>
-      <w:pPr>
-        <w:jc w:val="both"/>
-        <w:rPr>
-          <w:sz w:val="28"/>
-          <w:szCs w:val="28"/>
-        </w:rPr>
-      </w:pPr>
-      <w:r>
-        <w:rPr>
-          <w:sz w:val="28"/>
-          <w:szCs w:val="28"/>
-        </w:rPr>
-        <w:t>Con ello en la base de datos se terminará por el desarrollo del cuadro de mando con una última herramienta.</w:t>
-      </w:r>
-    </w:p>
-    <w:p>
-      <w:pPr>
-        <w:rPr>
-          <w:sz w:val="28"/>
-          <w:szCs w:val="28"/>
-        </w:rPr>
-      </w:pPr>
-      <w:r>
-        <w:rPr>
-          <w:sz w:val="28"/>
-          <w:szCs w:val="28"/>
-        </w:rPr>
-        <w:br w:type="page"/>
-      </w:r>
-    </w:p>
-    <w:p>
-      <w:pPr>
-        <w:jc w:val="both"/>
-        <w:rPr>
-          <w:sz w:val="28"/>
-          <w:szCs w:val="28"/>
-        </w:rPr>
-      </w:pPr>
-    </w:p>
-    <w:p>
-      <w:pPr>
         <w:pStyle w:val="Ttulo2"/>
         <w:rPr>
           <w:b/>
           <w:bCs/>
-          <w:color w:val="auto"/>
+          <w:color w:val="000000" w:themeColor="text1"/>
           <w:sz w:val="40"/>
           <w:szCs w:val="40"/>
         </w:rPr>
       </w:pPr>
-      <w:bookmarkStart w:id="23" w:name="_Toc168330853"/>
-      <w:r>
-        <w:rPr>
-          <w:b/>
-          <w:bCs/>
-          <w:color w:val="auto"/>
+      <w:bookmarkStart w:id="23" w:name="_Toc168418520"/>
+      <w:r>
+        <w:rPr>
+          <w:b/>
+          <w:bCs/>
+          <w:color w:val="000000" w:themeColor="text1"/>
           <w:sz w:val="40"/>
           <w:szCs w:val="40"/>
         </w:rPr>
+        <w:t>Implementación</w:t>
+      </w:r>
+      <w:bookmarkEnd w:id="23"/>
+    </w:p>
+    <w:p/>
+    <w:p>
+      <w:pPr>
+        <w:jc w:val="both"/>
+        <w:rPr>
+          <w:sz w:val="28"/>
+          <w:szCs w:val="28"/>
+        </w:rPr>
+      </w:pPr>
+      <w:r>
+        <w:rPr>
+          <w:sz w:val="28"/>
+          <w:szCs w:val="28"/>
+        </w:rPr>
+        <w:t>Una vez puesto todo lo anterior en contexto comienza la parte de implementación, que como su propio nombre indica se trata de la parte de desarrollo del proyecto en la que se realiza todo lo anteriormente mencionado.</w:t>
+      </w:r>
+    </w:p>
+    <w:p>
+      <w:pPr>
+        <w:jc w:val="both"/>
+        <w:rPr>
+          <w:sz w:val="28"/>
+          <w:szCs w:val="28"/>
+        </w:rPr>
+      </w:pPr>
+    </w:p>
+    <w:p>
+      <w:pPr>
+        <w:jc w:val="both"/>
+        <w:rPr>
+          <w:sz w:val="28"/>
+          <w:szCs w:val="28"/>
+        </w:rPr>
+      </w:pPr>
+      <w:r>
+        <w:rPr>
+          <w:sz w:val="28"/>
+          <w:szCs w:val="28"/>
+        </w:rPr>
+        <w:t xml:space="preserve">Para ello el orden de realización de las diferentes partes será el orden lógico que se tiene que seguir para poder obtener los resultados queridos. Es decir, nuestro objetivo es realizar un panel de mando sobre unos datos que nos llega en formato </w:t>
+      </w:r>
+      <w:r>
+        <w:rPr>
+          <w:sz w:val="28"/>
+          <w:szCs w:val="28"/>
+        </w:rPr>
+        <w:t>PDF</w:t>
+      </w:r>
+      <w:r>
+        <w:rPr>
+          <w:sz w:val="28"/>
+          <w:szCs w:val="28"/>
+        </w:rPr>
+        <w:t xml:space="preserve">. </w:t>
+      </w:r>
+    </w:p>
+    <w:p>
+      <w:pPr>
+        <w:jc w:val="both"/>
+        <w:rPr>
+          <w:sz w:val="28"/>
+          <w:szCs w:val="28"/>
+        </w:rPr>
+      </w:pPr>
+    </w:p>
+    <w:p>
+      <w:pPr>
+        <w:jc w:val="both"/>
+        <w:rPr>
+          <w:sz w:val="28"/>
+          <w:szCs w:val="28"/>
+        </w:rPr>
+      </w:pPr>
+      <w:r>
+        <w:rPr>
+          <w:sz w:val="28"/>
+          <w:szCs w:val="28"/>
+        </w:rPr>
+        <w:t xml:space="preserve">Estos datos fueron pasados a Excel para así poder incorporarlos en Pentaho y que nos resultara más </w:t>
+      </w:r>
+      <w:r>
+        <w:rPr>
+          <w:sz w:val="28"/>
+          <w:szCs w:val="28"/>
+        </w:rPr>
+        <w:t xml:space="preserve">fácil su manejo. </w:t>
+      </w:r>
+    </w:p>
+    <w:p>
+      <w:pPr>
+        <w:jc w:val="both"/>
+        <w:rPr>
+          <w:sz w:val="28"/>
+          <w:szCs w:val="28"/>
+        </w:rPr>
+      </w:pPr>
+    </w:p>
+    <w:p>
+      <w:pPr>
+        <w:jc w:val="both"/>
+        <w:rPr>
+          <w:sz w:val="28"/>
+          <w:szCs w:val="28"/>
+        </w:rPr>
+      </w:pPr>
+      <w:r>
+        <w:rPr>
+          <w:sz w:val="28"/>
+          <w:szCs w:val="28"/>
+        </w:rPr>
+        <w:t xml:space="preserve">Una vez hecho eso pasarán por los procesos de transformación para adaptar los datos a nuestro modelo y para poder acomodarlos se depositarán en una base de datos propia. </w:t>
+      </w:r>
+    </w:p>
+    <w:p>
+      <w:pPr>
+        <w:jc w:val="both"/>
+        <w:rPr>
+          <w:sz w:val="28"/>
+          <w:szCs w:val="28"/>
+        </w:rPr>
+      </w:pPr>
+    </w:p>
+    <w:p>
+      <w:pPr>
+        <w:jc w:val="both"/>
+        <w:rPr>
+          <w:sz w:val="28"/>
+          <w:szCs w:val="28"/>
+        </w:rPr>
+      </w:pPr>
+      <w:r>
+        <w:rPr>
+          <w:sz w:val="28"/>
+          <w:szCs w:val="28"/>
+        </w:rPr>
+        <w:t>Con ello en la base de datos se terminará por el desarrollo del cuadro de mando con una última herramienta.</w:t>
+      </w:r>
+    </w:p>
+    <w:p>
+      <w:pPr>
+        <w:rPr>
+          <w:sz w:val="28"/>
+          <w:szCs w:val="28"/>
+        </w:rPr>
+      </w:pPr>
+      <w:r>
+        <w:rPr>
+          <w:sz w:val="28"/>
+          <w:szCs w:val="28"/>
+        </w:rPr>
+        <w:br w:type="page"/>
+      </w:r>
+    </w:p>
+    <w:p>
+      <w:pPr>
+        <w:jc w:val="both"/>
+        <w:rPr>
+          <w:sz w:val="28"/>
+          <w:szCs w:val="28"/>
+        </w:rPr>
+      </w:pPr>
+    </w:p>
+    <w:p>
+      <w:pPr>
+        <w:pStyle w:val="Ttulo3"/>
+        <w:rPr>
+          <w:b/>
+          <w:bCs/>
+          <w:color w:val="000000" w:themeColor="text1"/>
+          <w:sz w:val="36"/>
+          <w:szCs w:val="36"/>
+        </w:rPr>
+      </w:pPr>
+      <w:bookmarkStart w:id="24" w:name="_Toc168418521"/>
+      <w:r>
+        <w:rPr>
+          <w:b/>
+          <w:bCs/>
+          <w:color w:val="000000" w:themeColor="text1"/>
+          <w:sz w:val="36"/>
+          <w:szCs w:val="36"/>
+        </w:rPr>
         <w:t>ETL</w:t>
       </w:r>
-      <w:bookmarkEnd w:id="23"/>
+      <w:bookmarkEnd w:id="24"/>
     </w:p>
     <w:p/>
     <w:p>
@@ -11179,10 +11291,10 @@
     </w:p>
     <w:p>
       <w:pPr>
-        <w:pStyle w:val="Ttulo3"/>
-        <w:rPr>
-          <w:b/>
-          <w:bCs/>
+        <w:rPr>
+          <w:b/>
+          <w:bCs/>
+          <w:color w:val="000000" w:themeColor="text1"/>
           <w:sz w:val="32"/>
           <w:szCs w:val="32"/>
         </w:rPr>
@@ -11457,27 +11569,27 @@
     </w:p>
     <w:p>
       <w:pPr>
-        <w:pStyle w:val="Ttulo2"/>
-        <w:rPr>
-          <w:b/>
-          <w:bCs/>
-          <w:color w:val="auto"/>
-          <w:sz w:val="40"/>
-          <w:szCs w:val="40"/>
-        </w:rPr>
-      </w:pPr>
-      <w:bookmarkStart w:id="24" w:name="_Toc168330854"/>
-      <w:r>
-        <w:rPr>
-          <w:b/>
-          <w:bCs/>
-          <w:color w:val="auto"/>
-          <w:sz w:val="40"/>
-          <w:szCs w:val="40"/>
+        <w:pStyle w:val="Ttulo3"/>
+        <w:rPr>
+          <w:b/>
+          <w:bCs/>
+          <w:color w:val="000000" w:themeColor="text1"/>
+          <w:sz w:val="36"/>
+          <w:szCs w:val="36"/>
+        </w:rPr>
+      </w:pPr>
+      <w:bookmarkStart w:id="25" w:name="_Toc168418522"/>
+      <w:r>
+        <w:rPr>
+          <w:b/>
+          <w:bCs/>
+          <w:color w:val="000000" w:themeColor="text1"/>
+          <w:sz w:val="36"/>
+          <w:szCs w:val="36"/>
         </w:rPr>
         <w:t>BBDD</w:t>
       </w:r>
-      <w:bookmarkEnd w:id="24"/>
+      <w:bookmarkEnd w:id="25"/>
     </w:p>
     <w:p>
       <w:pPr>
@@ -11775,27 +11887,27 @@
     </w:p>
     <w:p>
       <w:pPr>
-        <w:pStyle w:val="Ttulo2"/>
-        <w:rPr>
-          <w:b/>
-          <w:bCs/>
-          <w:color w:val="auto"/>
-          <w:sz w:val="40"/>
-          <w:szCs w:val="40"/>
-        </w:rPr>
-      </w:pPr>
-      <w:bookmarkStart w:id="25" w:name="_Toc168330855"/>
-      <w:r>
-        <w:rPr>
-          <w:b/>
-          <w:bCs/>
-          <w:color w:val="auto"/>
-          <w:sz w:val="40"/>
-          <w:szCs w:val="40"/>
+        <w:pStyle w:val="Ttulo3"/>
+        <w:rPr>
+          <w:b/>
+          <w:bCs/>
+          <w:color w:val="000000" w:themeColor="text1"/>
+          <w:sz w:val="36"/>
+          <w:szCs w:val="36"/>
+        </w:rPr>
+      </w:pPr>
+      <w:bookmarkStart w:id="26" w:name="_Toc168418523"/>
+      <w:r>
+        <w:rPr>
+          <w:b/>
+          <w:bCs/>
+          <w:color w:val="000000" w:themeColor="text1"/>
+          <w:sz w:val="36"/>
+          <w:szCs w:val="36"/>
         </w:rPr>
         <w:t>Cuadro de mando</w:t>
       </w:r>
-      <w:bookmarkEnd w:id="25"/>
+      <w:bookmarkEnd w:id="26"/>
     </w:p>
     <w:p>
       <w:pPr>
@@ -13395,7 +13507,7 @@
           <w:u w:val="single"/>
         </w:rPr>
       </w:pPr>
-      <w:bookmarkStart w:id="26" w:name="_Toc168330856"/>
+      <w:bookmarkStart w:id="27" w:name="_Toc168418524"/>
       <w:r>
         <w:rPr>
           <w:b/>
@@ -13408,7 +13520,7 @@
         <w:lastRenderedPageBreak/>
         <w:t>RESULTADOS</w:t>
       </w:r>
-      <w:bookmarkEnd w:id="26"/>
+      <w:bookmarkEnd w:id="27"/>
     </w:p>
     <w:p/>
     <w:p>
@@ -13913,14 +14025,27 @@
     </w:p>
     <w:p>
       <w:pPr>
-        <w:pStyle w:val="Ttulo2"/>
-        <w:jc w:val="both"/>
-      </w:pPr>
-      <w:bookmarkStart w:id="27" w:name="_Toc168330857"/>
-      <w:r>
+        <w:pStyle w:val="Ttulo1"/>
+        <w:rPr>
+          <w:b/>
+          <w:bCs/>
+          <w:color w:val="000000" w:themeColor="text1"/>
+          <w:sz w:val="44"/>
+          <w:szCs w:val="44"/>
+        </w:rPr>
+      </w:pPr>
+      <w:bookmarkStart w:id="28" w:name="_Toc168418525"/>
+      <w:r>
+        <w:rPr>
+          <w:b/>
+          <w:bCs/>
+          <w:color w:val="000000" w:themeColor="text1"/>
+          <w:sz w:val="44"/>
+          <w:szCs w:val="44"/>
+        </w:rPr>
         <w:t>CONCLUSIONES</w:t>
       </w:r>
-      <w:bookmarkEnd w:id="27"/>
+      <w:bookmarkEnd w:id="28"/>
     </w:p>
     <w:p>
       <w:pPr>
@@ -14038,7 +14163,15 @@
           <w:sz w:val="28"/>
           <w:szCs w:val="28"/>
         </w:rPr>
-        <w:t>Además, el uso de Pentaho Data Integration para la creación de procesos ETL ha permitido automatizar y optimizar la extracción, transformación y carga de datos, asegurando que la información visualizada en Power BI sea precisa y esté actualizada. El soporte de la base de datos MySQL ha sido fundamental para el almacenamiento y gestión eficiente de grandes volúmenes de datos, demostrando la robustez y fiabilidad de esta plataforma.</w:t>
+        <w:t xml:space="preserve">Además, el uso de Pentaho Data Integration para la creación de procesos ETL ha permitido automatizar y optimizar la extracción, transformación y carga de datos, asegurando que la información visualizada en Power BI sea precisa y esté actualizada. El soporte de la base de datos MySQL ha sido fundamental para el almacenamiento y </w:t>
+      </w:r>
+      <w:r>
+        <w:rPr>
+          <w:sz w:val="28"/>
+          <w:szCs w:val="28"/>
+        </w:rPr>
+        <w:lastRenderedPageBreak/>
+        <w:t>gestión eficiente de grandes volúmenes de datos, demostrando la robustez y fiabilidad de esta plataforma.</w:t>
       </w:r>
     </w:p>
     <w:p>
@@ -14071,14 +14204,27 @@
     <w:p/>
     <w:p>
       <w:pPr>
-        <w:pStyle w:val="Ttulo2"/>
-        <w:jc w:val="both"/>
-      </w:pPr>
-      <w:bookmarkStart w:id="28" w:name="_Toc168330858"/>
-      <w:r>
+        <w:pStyle w:val="Ttulo1"/>
+        <w:rPr>
+          <w:b/>
+          <w:bCs/>
+          <w:color w:val="000000" w:themeColor="text1"/>
+          <w:sz w:val="44"/>
+          <w:szCs w:val="44"/>
+        </w:rPr>
+      </w:pPr>
+      <w:bookmarkStart w:id="29" w:name="_Toc168418526"/>
+      <w:r>
+        <w:rPr>
+          <w:b/>
+          <w:bCs/>
+          <w:color w:val="000000" w:themeColor="text1"/>
+          <w:sz w:val="44"/>
+          <w:szCs w:val="44"/>
+        </w:rPr>
         <w:t>BIBLIOGRAFÍA</w:t>
       </w:r>
-      <w:bookmarkEnd w:id="28"/>
+      <w:bookmarkEnd w:id="29"/>
     </w:p>
     <w:p>
       <w:pPr>
@@ -14241,21 +14387,98 @@
     </w:p>
     <w:p>
       <w:pPr>
-        <w:pStyle w:val="Ttulo2"/>
-        <w:jc w:val="both"/>
-        <w:rPr>
-          <w:lang w:val="en-US"/>
-        </w:rPr>
-      </w:pPr>
-      <w:bookmarkStart w:id="29" w:name="_Toc168330859"/>
-      <w:r>
+        <w:pStyle w:val="Ttulo1"/>
+        <w:rPr>
+          <w:b/>
+          <w:bCs/>
+          <w:color w:val="000000" w:themeColor="text1"/>
+          <w:sz w:val="44"/>
+          <w:szCs w:val="44"/>
+        </w:rPr>
+      </w:pPr>
+      <w:bookmarkStart w:id="30" w:name="_Toc168418527"/>
+      <w:r>
+        <w:rPr>
+          <w:b/>
+          <w:bCs/>
+          <w:color w:val="000000" w:themeColor="text1"/>
+          <w:sz w:val="44"/>
+          <w:szCs w:val="44"/>
+        </w:rPr>
         <w:t>ARCHIVOS</w:t>
       </w:r>
-      <w:bookmarkEnd w:id="29"/>
+      <w:bookmarkEnd w:id="30"/>
+    </w:p>
+    <w:p>
+      <w:pPr>
+        <w:rPr>
+          <w:color w:val="000000" w:themeColor="text1"/>
+          <w:sz w:val="28"/>
+          <w:szCs w:val="28"/>
+        </w:rPr>
+      </w:pPr>
+      <w:r>
+        <w:rPr>
+          <w:color w:val="000000" w:themeColor="text1"/>
+          <w:sz w:val="28"/>
+          <w:szCs w:val="28"/>
+        </w:rPr>
+        <w:t>Los archivos del proyecto se encuentran subidos en mi GitHub personal, esto permitirá al proyecto ser más accesible para poder ser evaluado o continuado si se da el caso.</w:t>
+      </w:r>
+    </w:p>
+    <w:p>
+      <w:pPr>
+        <w:rPr>
+          <w:b/>
+          <w:bCs/>
+          <w:color w:val="000000" w:themeColor="text1"/>
+          <w:sz w:val="28"/>
+          <w:szCs w:val="28"/>
+          <w:u w:val="single"/>
+        </w:rPr>
+      </w:pPr>
+      <w:hyperlink r:id="rId63" w:history="1">
+        <w:proofErr w:type="gramStart"/>
+        <w:r>
+          <w:rPr>
+            <w:rStyle w:val="Hipervnculo"/>
+            <w:b/>
+            <w:bCs/>
+            <w:color w:val="000000" w:themeColor="text1"/>
+            <w:sz w:val="28"/>
+            <w:szCs w:val="28"/>
+          </w:rPr>
+          <w:t>Lin</w:t>
+        </w:r>
+        <w:r>
+          <w:rPr>
+            <w:rStyle w:val="Hipervnculo"/>
+            <w:b/>
+            <w:bCs/>
+            <w:color w:val="000000" w:themeColor="text1"/>
+            <w:sz w:val="28"/>
+            <w:szCs w:val="28"/>
+          </w:rPr>
+          <w:t>k</w:t>
+        </w:r>
+        <w:proofErr w:type="gramEnd"/>
+      </w:hyperlink>
+    </w:p>
+    <w:p>
+      <w:pPr>
+        <w:rPr>
+          <w:b/>
+          <w:bCs/>
+          <w:color w:val="000000" w:themeColor="text1"/>
+          <w:sz w:val="28"/>
+          <w:szCs w:val="28"/>
+          <w:u w:val="single"/>
+        </w:rPr>
+      </w:pPr>
     </w:p>
     <w:sectPr>
-      <w:headerReference w:type="default" r:id="rId63"/>
-      <w:footerReference w:type="default" r:id="rId64"/>
+      <w:headerReference w:type="default" r:id="rId64"/>
+      <w:footerReference w:type="default" r:id="rId65"/>
       <w:pgSz w:w="11906" w:h="16838"/>
       <w:pgMar w:top="1417" w:right="1701" w:bottom="1417" w:left="1701" w:header="708" w:footer="708" w:gutter="0"/>
       <w:cols w:space="708"/>
@@ -16086,6 +16309,37 @@
       <w:shd w:val="clear" w:color="auto" w:fill="E1DFDD"/>
     </w:rPr>
   </w:style>
+  <w:style w:type="paragraph" w:styleId="Descripcin">
+    <w:name w:val="caption"/>
+    <w:basedOn w:val="Normal"/>
+    <w:next w:val="Normal"/>
+    <w:uiPriority w:val="35"/>
+    <w:unhideWhenUsed/>
+    <w:qFormat/>
+    <w:rsid w:val="007A6D42"/>
+    <w:pPr>
+      <w:spacing w:after="200" w:line="240" w:lineRule="auto"/>
+    </w:pPr>
+    <w:rPr>
+      <w:i/>
+      <w:iCs/>
+      <w:color w:val="0E2841" w:themeColor="text2"/>
+      <w:sz w:val="18"/>
+      <w:szCs w:val="18"/>
+    </w:rPr>
+  </w:style>
+  <w:style w:type="character" w:styleId="Hipervnculovisitado">
+    <w:name w:val="FollowedHyperlink"/>
+    <w:basedOn w:val="Fuentedeprrafopredeter"/>
+    <w:uiPriority w:val="99"/>
+    <w:semiHidden/>
+    <w:unhideWhenUsed/>
+    <w:rsid w:val="001D1565"/>
+    <w:rPr>
+      <w:color w:val="96607D" w:themeColor="followedHyperlink"/>
+      <w:u w:val="single"/>
+    </w:rPr>
+  </w:style>
 </w:styles>
 </file>
 
@@ -16197,9 +16451,9 @@
   <w:rsids>
     <w:rsidRoot w:val="00510A8B"/>
     <w:rsid w:val="00073098"/>
-    <w:rsid w:val="000E3852"/>
     <w:rsid w:val="00143EA4"/>
     <w:rsid w:val="00156930"/>
+    <w:rsid w:val="00201408"/>
     <w:rsid w:val="002A0B62"/>
     <w:rsid w:val="00327DBC"/>
     <w:rsid w:val="00510A8B"/>

</xml_diff>